<commit_message>
Update cv and styles
</commit_message>
<xml_diff>
--- a/cv/templates/cv-template.docx
+++ b/cv/templates/cv-template.docx
@@ -102,6 +102,14 @@
       <w:proofErr w:type="spellEnd"/>
       <w:r>
         <w:t>.</w:t>
+      </w:r>
+    </w:p>
+    <w:p>
+      <w:pPr>
+        <w:pStyle w:val="Heading4"/>
+      </w:pPr>
+      <w:r>
+        <w:t>Heading 4</w:t>
       </w:r>
     </w:p>
     <w:p>
@@ -739,17 +747,16 @@
     <w:uiPriority w:val="9"/>
     <w:unhideWhenUsed/>
     <w:qFormat/>
-    <w:rsid w:val="000842F4"/>
+    <w:rsid w:val="00DA0F2E"/>
     <w:pPr>
       <w:keepNext/>
-      <w:spacing w:before="40" w:after="0"/>
+      <w:spacing w:after="0"/>
       <w:outlineLvl w:val="3"/>
     </w:pPr>
     <w:rPr>
       <w:rFonts w:asciiTheme="majorHAnsi" w:eastAsiaTheme="majorEastAsia" w:hAnsiTheme="majorHAnsi" w:cstheme="majorBidi"/>
       <w:i/>
       <w:iCs/>
-      <w:color w:val="0F4761" w:themeColor="accent1" w:themeShade="BF"/>
     </w:rPr>
   </w:style>
   <w:style w:type="paragraph" w:styleId="Heading5">
@@ -858,6 +865,7 @@
   <w:style w:type="character" w:default="1" w:styleId="DefaultParagraphFont">
     <w:name w:val="Default Paragraph Font"/>
     <w:uiPriority w:val="1"/>
+    <w:semiHidden/>
     <w:unhideWhenUsed/>
   </w:style>
   <w:style w:type="table" w:default="1" w:styleId="TableNormal">
@@ -928,12 +936,11 @@
     <w:basedOn w:val="DefaultParagraphFont"/>
     <w:link w:val="Heading4"/>
     <w:uiPriority w:val="9"/>
-    <w:rsid w:val="000842F4"/>
+    <w:rsid w:val="00DA0F2E"/>
     <w:rPr>
       <w:rFonts w:asciiTheme="majorHAnsi" w:eastAsiaTheme="majorEastAsia" w:hAnsiTheme="majorHAnsi" w:cstheme="majorBidi"/>
       <w:i/>
       <w:iCs/>
-      <w:color w:val="0F4761" w:themeColor="accent1" w:themeShade="BF"/>
     </w:rPr>
   </w:style>
   <w:style w:type="character" w:customStyle="1" w:styleId="Heading9Char">

</xml_diff>